<commit_message>
Update Protokoll Praktikum Biochemie.docx
</commit_message>
<xml_diff>
--- a/Protokoll Praktikum Biochemie.docx
+++ b/Protokoll Praktikum Biochemie.docx
@@ -190,7 +190,21 @@
               <w:rPr>
                 <w:color w:val="4472C4"/>
               </w:rPr>
-              <w:t>Jakob Then, Maren Schneider – Gruppe 23</w:t>
+              <w:t xml:space="preserve">Jakob </w:t>
+            </w:r>
+            <w:proofErr w:type="spellStart"/>
+            <w:r>
+              <w:rPr>
+                <w:color w:val="4472C4"/>
+              </w:rPr>
+              <w:t>Then</w:t>
+            </w:r>
+            <w:proofErr w:type="spellEnd"/>
+            <w:r>
+              <w:rPr>
+                <w:color w:val="4472C4"/>
+              </w:rPr>
+              <w:t>, Maren Schneider – Gruppe 23</w:t>
             </w:r>
           </w:p>
           <w:p>
@@ -258,7 +272,23 @@
         <w:t>Tag 1</w:t>
       </w:r>
       <w:r>
-        <w:t>: An Tag 1 wurden zuerst die Fluoreszenzeigenschaften der im Praktikum verwendeten Hefestämme untersucht um somit auf die Expression vom Green fluorescent protein (GFP) Rückschlüsse zu ziehen und die Arbeit mit dem Fluoreszenzmikroskop kennenzulernen. Im nächsten Versuchsteil wurden die Optische Dichte (OD) beider Stämme gemessen um daraus Anzahl der Zellen/ml beider Kulturen zu bestimmen. Im nächsten Versuch wurde die Quantifizierung der aeroben Umsetzung von Glucose zu Ethanol durch Y486+pGenActGFP vorbereitet. Zuletzt wurden noch Sample B, Sample MA und Sample M für den nächsten Versuchstag vorbereitet.</w:t>
+        <w:t xml:space="preserve">: An Tag 1 wurden zuerst die Fluoreszenzeigenschaften der im Praktikum verwendeten Hefestämme untersucht um somit auf die Expression vom Green </w:t>
+      </w:r>
+      <w:proofErr w:type="spellStart"/>
+      <w:r>
+        <w:t>fluorescent</w:t>
+      </w:r>
+      <w:proofErr w:type="spellEnd"/>
+      <w:r>
+        <w:t xml:space="preserve"> </w:t>
+      </w:r>
+      <w:proofErr w:type="spellStart"/>
+      <w:r>
+        <w:t>protein</w:t>
+      </w:r>
+      <w:proofErr w:type="spellEnd"/>
+      <w:r>
+        <w:t xml:space="preserve"> (GFP) Rückschlüsse zu ziehen und die Arbeit mit dem Fluoreszenzmikroskop kennenzulernen. Im nächsten Versuchsteil wurden die Optische Dichte (OD) beider Stämme gemessen um daraus Anzahl der Zellen/ml beider Kulturen zu bestimmen. Im nächsten Versuch wurde die Quantifizierung der aeroben Umsetzung von Glucose zu Ethanol durch Y486+pGenActGFP vorbereitet. Zuletzt wurden noch Sample B, Sample MA und Sample M für den nächsten Versuchstag vorbereitet.</w:t>
       </w:r>
     </w:p>
     <w:p>
@@ -281,13 +311,45 @@
         <w:t>Tag 3</w:t>
       </w:r>
       <w:r>
-        <w:t>: An Tag 3 wurde eine HIC (Hydrophobic Interaction Chromatography) Aufreinigung von GFP durchgeführt, um das an den vorherigen Tagen gewonnene und ausgesalzene GFP weiter aufzureinigen.</w:t>
+        <w:t>: An Tag 3 wurde eine HIC (</w:t>
+      </w:r>
+      <w:proofErr w:type="spellStart"/>
+      <w:r>
+        <w:t>Hydrophobic</w:t>
+      </w:r>
+      <w:proofErr w:type="spellEnd"/>
+      <w:r>
+        <w:t xml:space="preserve"> Interaction </w:t>
+      </w:r>
+      <w:proofErr w:type="spellStart"/>
+      <w:r>
+        <w:t>Chromatography</w:t>
+      </w:r>
+      <w:proofErr w:type="spellEnd"/>
+      <w:r>
+        <w:t>) Aufreinigung von GFP durchgeführt, um das an den vorherigen Tagen gewonnene und ausgesalzene GFP weiter aufzureinigen.</w:t>
       </w:r>
       <w:r>
         <w:t xml:space="preserve"> Die gereinigte Lösung würde als Probe P bezeichnet. Mittels Bradford Assay wurde die GFP-Konzentration in den Proben S, P, H und M bestimmt</w:t>
       </w:r>
       <w:r>
-        <w:t xml:space="preserve">. Mithilfe einer BSA (bovine serum albinum) – Verdünnungsreihe wurde ein Standard generiert, um diesen als Kalibrierungslinie zu verwenden. </w:t>
+        <w:t xml:space="preserve">. Mithilfe einer BSA (bovine </w:t>
+      </w:r>
+      <w:proofErr w:type="spellStart"/>
+      <w:r>
+        <w:t>serum</w:t>
+      </w:r>
+      <w:proofErr w:type="spellEnd"/>
+      <w:r>
+        <w:t xml:space="preserve"> </w:t>
+      </w:r>
+      <w:proofErr w:type="spellStart"/>
+      <w:r>
+        <w:t>albinum</w:t>
+      </w:r>
+      <w:proofErr w:type="spellEnd"/>
+      <w:r>
+        <w:t xml:space="preserve">) – Verdünnungsreihe wurde ein Standard generiert, um diesen als Kalibrierungslinie zu verwenden. </w:t>
       </w:r>
     </w:p>
     <w:p>
@@ -340,7 +402,15 @@
         <w:t>Vorbereitung</w:t>
       </w:r>
       <w:r>
-        <w:t xml:space="preserve"> der Untersuchung der Ethanolproduktion von Hefezellen wurde eine Lösung mit einer Konzentration von etwa 3.61 * 10</w:t>
+        <w:t xml:space="preserve"> der Untersuchung der </w:t>
+      </w:r>
+      <w:proofErr w:type="spellStart"/>
+      <w:r>
+        <w:t>Ethanolproduktion</w:t>
+      </w:r>
+      <w:proofErr w:type="spellEnd"/>
+      <w:r>
+        <w:t xml:space="preserve"> von Hefezellen wurde eine Lösung mit einer Konzentration von etwa 3.61 * 10</w:t>
       </w:r>
       <w:r>
         <w:rPr>
@@ -424,6 +494,7 @@
       <w:pPr>
         <w:spacing w:line="276" w:lineRule="auto"/>
       </w:pPr>
+      <w:proofErr w:type="spellStart"/>
       <w:r>
         <w:t>V</w:t>
       </w:r>
@@ -431,19 +502,36 @@
         <w:rPr>
           <w:vertAlign w:val="subscript"/>
         </w:rPr>
-        <w:t xml:space="preserve">NaCl </w:t>
-      </w:r>
-      <w:r>
-        <w:t>= 10 * V</w:t>
-      </w:r>
+        <w:t>NaCl</w:t>
+      </w:r>
+      <w:proofErr w:type="spellEnd"/>
       <w:r>
         <w:rPr>
           <w:vertAlign w:val="subscript"/>
         </w:rPr>
+        <w:t xml:space="preserve"> </w:t>
+      </w:r>
+      <w:r>
+        <w:t xml:space="preserve">= 10 * </w:t>
+      </w:r>
+      <w:proofErr w:type="spellStart"/>
+      <w:proofErr w:type="gramStart"/>
+      <w:r>
+        <w:t>V</w:t>
+      </w:r>
+      <w:r>
+        <w:rPr>
+          <w:vertAlign w:val="subscript"/>
+        </w:rPr>
         <w:t>Hefe</w:t>
       </w:r>
-      <w:r>
-        <w:t>(OD</w:t>
+      <w:proofErr w:type="spellEnd"/>
+      <w:r>
+        <w:t>(</w:t>
+      </w:r>
+      <w:proofErr w:type="gramEnd"/>
+      <w:r>
+        <w:t>OD</w:t>
       </w:r>
       <w:r>
         <w:rPr>
@@ -483,6 +571,7 @@
       <w:pPr>
         <w:spacing w:line="276" w:lineRule="auto"/>
       </w:pPr>
+      <w:proofErr w:type="spellStart"/>
       <w:r>
         <w:t>V</w:t>
       </w:r>
@@ -490,24 +579,40 @@
         <w:rPr>
           <w:vertAlign w:val="subscript"/>
         </w:rPr>
-        <w:t xml:space="preserve">NaCl </w:t>
-      </w:r>
-      <w:r>
-        <w:t>= 4.42 * V</w:t>
-      </w:r>
+        <w:t>NaCl</w:t>
+      </w:r>
+      <w:proofErr w:type="spellEnd"/>
       <w:r>
         <w:rPr>
           <w:vertAlign w:val="subscript"/>
         </w:rPr>
+        <w:t xml:space="preserve"> </w:t>
+      </w:r>
+      <w:r>
+        <w:t xml:space="preserve">= 4.42 * </w:t>
+      </w:r>
+      <w:proofErr w:type="spellStart"/>
+      <w:r>
+        <w:t>V</w:t>
+      </w:r>
+      <w:r>
+        <w:rPr>
+          <w:vertAlign w:val="subscript"/>
+        </w:rPr>
         <w:t>Hefe</w:t>
       </w:r>
-    </w:p>
-    <w:p>
-      <w:pPr>
-        <w:spacing w:line="276" w:lineRule="auto"/>
-      </w:pPr>
-      <w:r>
-        <w:t>Da 5 ml = V</w:t>
+      <w:proofErr w:type="spellEnd"/>
+    </w:p>
+    <w:p>
+      <w:pPr>
+        <w:spacing w:line="276" w:lineRule="auto"/>
+      </w:pPr>
+      <w:r>
+        <w:t xml:space="preserve">Da 5 ml = </w:t>
+      </w:r>
+      <w:proofErr w:type="spellStart"/>
+      <w:r>
+        <w:t>V</w:t>
       </w:r>
       <w:r>
         <w:rPr>
@@ -515,8 +620,13 @@
         </w:rPr>
         <w:t>Nacl</w:t>
       </w:r>
-      <w:r>
-        <w:t xml:space="preserve"> + V</w:t>
+      <w:proofErr w:type="spellEnd"/>
+      <w:r>
+        <w:t xml:space="preserve"> + </w:t>
+      </w:r>
+      <w:proofErr w:type="spellStart"/>
+      <w:r>
+        <w:t>V</w:t>
       </w:r>
       <w:r>
         <w:rPr>
@@ -524,13 +634,26 @@
         </w:rPr>
         <w:t>Hefe</w:t>
       </w:r>
-    </w:p>
-    <w:p>
-      <w:pPr>
-        <w:spacing w:line="276" w:lineRule="auto"/>
-      </w:pPr>
-      <w:r>
-        <w:t>Erhalten wir durch einsetzen: V</w:t>
+      <w:proofErr w:type="spellEnd"/>
+    </w:p>
+    <w:p>
+      <w:pPr>
+        <w:spacing w:line="276" w:lineRule="auto"/>
+      </w:pPr>
+      <w:r>
+        <w:t xml:space="preserve">Erhalten wir </w:t>
+      </w:r>
+      <w:proofErr w:type="gramStart"/>
+      <w:r>
+        <w:t>durch einsetzen</w:t>
+      </w:r>
+      <w:proofErr w:type="gramEnd"/>
+      <w:r>
+        <w:t xml:space="preserve">: </w:t>
+      </w:r>
+      <w:proofErr w:type="spellStart"/>
+      <w:r>
+        <w:t>V</w:t>
       </w:r>
       <w:r>
         <w:rPr>
@@ -538,14 +661,26 @@
         </w:rPr>
         <w:t>Hefe</w:t>
       </w:r>
-      <w:r>
-        <w:t xml:space="preserve"> = 0.35 ml, V</w:t>
+      <w:proofErr w:type="spellEnd"/>
+      <w:r>
+        <w:t xml:space="preserve"> = 0.35 ml, </w:t>
+      </w:r>
+      <w:proofErr w:type="spellStart"/>
+      <w:r>
+        <w:t>V</w:t>
       </w:r>
       <w:r>
         <w:rPr>
           <w:vertAlign w:val="subscript"/>
         </w:rPr>
-        <w:t xml:space="preserve">NaCl </w:t>
+        <w:t>NaCl</w:t>
+      </w:r>
+      <w:proofErr w:type="spellEnd"/>
+      <w:r>
+        <w:rPr>
+          <w:vertAlign w:val="subscript"/>
+        </w:rPr>
+        <w:t xml:space="preserve"> </w:t>
       </w:r>
       <w:r>
         <w:t>= 4.65 ml</w:t>
@@ -734,7 +869,61 @@
                                 <w:sz w:val="20"/>
                                 <w:szCs w:val="20"/>
                               </w:rPr>
-                              <w:t>: Ergebnisse von Versuch 1: Betrachtung der y486+p426 empty vector Hefezellen im Brightside-Modus.</w:t>
+                              <w:t xml:space="preserve">: Ergebnisse von Versuch 1: Betrachtung der y486+p426 </w:t>
+                            </w:r>
+                            <w:proofErr w:type="spellStart"/>
+                            <w:r>
+                              <w:rPr>
+                                <w:color w:val="404040" w:themeColor="text1" w:themeTint="BF"/>
+                                <w:sz w:val="20"/>
+                                <w:szCs w:val="20"/>
+                              </w:rPr>
+                              <w:t>empty</w:t>
+                            </w:r>
+                            <w:proofErr w:type="spellEnd"/>
+                            <w:r>
+                              <w:rPr>
+                                <w:color w:val="404040" w:themeColor="text1" w:themeTint="BF"/>
+                                <w:sz w:val="20"/>
+                                <w:szCs w:val="20"/>
+                              </w:rPr>
+                              <w:t xml:space="preserve"> </w:t>
+                            </w:r>
+                            <w:proofErr w:type="spellStart"/>
+                            <w:r>
+                              <w:rPr>
+                                <w:color w:val="404040" w:themeColor="text1" w:themeTint="BF"/>
+                                <w:sz w:val="20"/>
+                                <w:szCs w:val="20"/>
+                              </w:rPr>
+                              <w:t>vector</w:t>
+                            </w:r>
+                            <w:proofErr w:type="spellEnd"/>
+                            <w:r>
+                              <w:rPr>
+                                <w:color w:val="404040" w:themeColor="text1" w:themeTint="BF"/>
+                                <w:sz w:val="20"/>
+                                <w:szCs w:val="20"/>
+                              </w:rPr>
+                              <w:t xml:space="preserve"> Hefezellen im </w:t>
+                            </w:r>
+                            <w:proofErr w:type="spellStart"/>
+                            <w:r>
+                              <w:rPr>
+                                <w:color w:val="404040" w:themeColor="text1" w:themeTint="BF"/>
+                                <w:sz w:val="20"/>
+                                <w:szCs w:val="20"/>
+                              </w:rPr>
+                              <w:t>Brightside</w:t>
+                            </w:r>
+                            <w:proofErr w:type="spellEnd"/>
+                            <w:r>
+                              <w:rPr>
+                                <w:color w:val="404040" w:themeColor="text1" w:themeTint="BF"/>
+                                <w:sz w:val="20"/>
+                                <w:szCs w:val="20"/>
+                              </w:rPr>
+                              <w:t>-Modus.</w:t>
                             </w:r>
                           </w:p>
                         </w:txbxContent>
@@ -791,7 +980,61 @@
                           <w:sz w:val="20"/>
                           <w:szCs w:val="20"/>
                         </w:rPr>
-                        <w:t>: Ergebnisse von Versuch 1: Betrachtung der y486+p426 empty vector Hefezellen im Brightside-Modus.</w:t>
+                        <w:t xml:space="preserve">: Ergebnisse von Versuch 1: Betrachtung der y486+p426 </w:t>
+                      </w:r>
+                      <w:proofErr w:type="spellStart"/>
+                      <w:r>
+                        <w:rPr>
+                          <w:color w:val="404040" w:themeColor="text1" w:themeTint="BF"/>
+                          <w:sz w:val="20"/>
+                          <w:szCs w:val="20"/>
+                        </w:rPr>
+                        <w:t>empty</w:t>
+                      </w:r>
+                      <w:proofErr w:type="spellEnd"/>
+                      <w:r>
+                        <w:rPr>
+                          <w:color w:val="404040" w:themeColor="text1" w:themeTint="BF"/>
+                          <w:sz w:val="20"/>
+                          <w:szCs w:val="20"/>
+                        </w:rPr>
+                        <w:t xml:space="preserve"> </w:t>
+                      </w:r>
+                      <w:proofErr w:type="spellStart"/>
+                      <w:r>
+                        <w:rPr>
+                          <w:color w:val="404040" w:themeColor="text1" w:themeTint="BF"/>
+                          <w:sz w:val="20"/>
+                          <w:szCs w:val="20"/>
+                        </w:rPr>
+                        <w:t>vector</w:t>
+                      </w:r>
+                      <w:proofErr w:type="spellEnd"/>
+                      <w:r>
+                        <w:rPr>
+                          <w:color w:val="404040" w:themeColor="text1" w:themeTint="BF"/>
+                          <w:sz w:val="20"/>
+                          <w:szCs w:val="20"/>
+                        </w:rPr>
+                        <w:t xml:space="preserve"> Hefezellen im </w:t>
+                      </w:r>
+                      <w:proofErr w:type="spellStart"/>
+                      <w:r>
+                        <w:rPr>
+                          <w:color w:val="404040" w:themeColor="text1" w:themeTint="BF"/>
+                          <w:sz w:val="20"/>
+                          <w:szCs w:val="20"/>
+                        </w:rPr>
+                        <w:t>Brightside</w:t>
+                      </w:r>
+                      <w:proofErr w:type="spellEnd"/>
+                      <w:r>
+                        <w:rPr>
+                          <w:color w:val="404040" w:themeColor="text1" w:themeTint="BF"/>
+                          <w:sz w:val="20"/>
+                          <w:szCs w:val="20"/>
+                        </w:rPr>
+                        <w:t>-Modus.</w:t>
                       </w:r>
                     </w:p>
                   </w:txbxContent>
@@ -876,7 +1119,25 @@
                                 <w:sz w:val="20"/>
                                 <w:szCs w:val="20"/>
                               </w:rPr>
-                              <w:t>: Ergebnisse von Versuch 1: Betrachtung der y486+pGenActGFP Hefezellen im Brightside-Modus.</w:t>
+                              <w:t xml:space="preserve">: Ergebnisse von Versuch 1: Betrachtung der y486+pGenActGFP Hefezellen im </w:t>
+                            </w:r>
+                            <w:proofErr w:type="spellStart"/>
+                            <w:r>
+                              <w:rPr>
+                                <w:color w:val="404040" w:themeColor="text1" w:themeTint="BF"/>
+                                <w:sz w:val="20"/>
+                                <w:szCs w:val="20"/>
+                              </w:rPr>
+                              <w:t>Brightside</w:t>
+                            </w:r>
+                            <w:proofErr w:type="spellEnd"/>
+                            <w:r>
+                              <w:rPr>
+                                <w:color w:val="404040" w:themeColor="text1" w:themeTint="BF"/>
+                                <w:sz w:val="20"/>
+                                <w:szCs w:val="20"/>
+                              </w:rPr>
+                              <w:t>-Modus.</w:t>
                             </w:r>
                             <w:bookmarkEnd w:id="1"/>
                             <w:bookmarkEnd w:id="2"/>
@@ -933,7 +1194,25 @@
                           <w:sz w:val="20"/>
                           <w:szCs w:val="20"/>
                         </w:rPr>
-                        <w:t>: Ergebnisse von Versuch 1: Betrachtung der y486+pGenActGFP Hefezellen im Brightside-Modus.</w:t>
+                        <w:t xml:space="preserve">: Ergebnisse von Versuch 1: Betrachtung der y486+pGenActGFP Hefezellen im </w:t>
+                      </w:r>
+                      <w:proofErr w:type="spellStart"/>
+                      <w:r>
+                        <w:rPr>
+                          <w:color w:val="404040" w:themeColor="text1" w:themeTint="BF"/>
+                          <w:sz w:val="20"/>
+                          <w:szCs w:val="20"/>
+                        </w:rPr>
+                        <w:t>Brightside</w:t>
+                      </w:r>
+                      <w:proofErr w:type="spellEnd"/>
+                      <w:r>
+                        <w:rPr>
+                          <w:color w:val="404040" w:themeColor="text1" w:themeTint="BF"/>
+                          <w:sz w:val="20"/>
+                          <w:szCs w:val="20"/>
+                        </w:rPr>
+                        <w:t>-Modus.</w:t>
                       </w:r>
                       <w:bookmarkEnd w:id="3"/>
                       <w:bookmarkEnd w:id="4"/>
@@ -1006,7 +1285,31 @@
         <w:spacing w:line="276" w:lineRule="auto"/>
       </w:pPr>
       <w:r>
-        <w:t xml:space="preserve">Abbildung 1 und 2 zeigen die Ergebnisse aus Versuch 1 unter dem Mikroskop im Brightfield-Modus. In Abbildung 1 sind die mit dem y486+p426 empty vector Hefezellen zu erkennen, in Abbildung 2 die y486+pGenActGFP Zellen. Es sind wie erwartet keine wesentlichen Unterschiede zwischen den beiden Zelltypen zu erkennen. </w:t>
+        <w:t xml:space="preserve">Abbildung 1 und 2 zeigen die Ergebnisse aus Versuch 1 unter dem Mikroskop im </w:t>
+      </w:r>
+      <w:proofErr w:type="spellStart"/>
+      <w:r>
+        <w:t>Brightfield</w:t>
+      </w:r>
+      <w:proofErr w:type="spellEnd"/>
+      <w:r>
+        <w:t xml:space="preserve">-Modus. In Abbildung 1 sind die mit dem y486+p426 </w:t>
+      </w:r>
+      <w:proofErr w:type="spellStart"/>
+      <w:r>
+        <w:t>empty</w:t>
+      </w:r>
+      <w:proofErr w:type="spellEnd"/>
+      <w:r>
+        <w:t xml:space="preserve"> </w:t>
+      </w:r>
+      <w:proofErr w:type="spellStart"/>
+      <w:r>
+        <w:t>vector</w:t>
+      </w:r>
+      <w:proofErr w:type="spellEnd"/>
+      <w:r>
+        <w:t xml:space="preserve"> Hefezellen zu erkennen, in Abbildung 2 die y486+pGenActGFP Zellen. Es sind wie erwartet keine wesentlichen Unterschiede zwischen den beiden Zelltypen zu erkennen. </w:t>
       </w:r>
     </w:p>
     <w:p>
@@ -1341,7 +1644,43 @@
                                 <w:sz w:val="20"/>
                                 <w:szCs w:val="20"/>
                               </w:rPr>
-                              <w:t>: Ergebnisse von Versuch 1: Betrachtung der y486+p426 empty vector Hefezellen im GFP-Modus.</w:t>
+                              <w:t xml:space="preserve">: Ergebnisse von Versuch 1: Betrachtung der y486+p426 </w:t>
+                            </w:r>
+                            <w:proofErr w:type="spellStart"/>
+                            <w:r>
+                              <w:rPr>
+                                <w:color w:val="404040" w:themeColor="text1" w:themeTint="BF"/>
+                                <w:sz w:val="20"/>
+                                <w:szCs w:val="20"/>
+                              </w:rPr>
+                              <w:t>empty</w:t>
+                            </w:r>
+                            <w:proofErr w:type="spellEnd"/>
+                            <w:r>
+                              <w:rPr>
+                                <w:color w:val="404040" w:themeColor="text1" w:themeTint="BF"/>
+                                <w:sz w:val="20"/>
+                                <w:szCs w:val="20"/>
+                              </w:rPr>
+                              <w:t xml:space="preserve"> </w:t>
+                            </w:r>
+                            <w:proofErr w:type="spellStart"/>
+                            <w:r>
+                              <w:rPr>
+                                <w:color w:val="404040" w:themeColor="text1" w:themeTint="BF"/>
+                                <w:sz w:val="20"/>
+                                <w:szCs w:val="20"/>
+                              </w:rPr>
+                              <w:t>vector</w:t>
+                            </w:r>
+                            <w:proofErr w:type="spellEnd"/>
+                            <w:r>
+                              <w:rPr>
+                                <w:color w:val="404040" w:themeColor="text1" w:themeTint="BF"/>
+                                <w:sz w:val="20"/>
+                                <w:szCs w:val="20"/>
+                              </w:rPr>
+                              <w:t xml:space="preserve"> Hefezellen im GFP-Modus.</w:t>
                             </w:r>
                           </w:p>
                         </w:txbxContent>
@@ -1394,7 +1733,43 @@
                           <w:sz w:val="20"/>
                           <w:szCs w:val="20"/>
                         </w:rPr>
-                        <w:t>: Ergebnisse von Versuch 1: Betrachtung der y486+p426 empty vector Hefezellen im GFP-Modus.</w:t>
+                        <w:t xml:space="preserve">: Ergebnisse von Versuch 1: Betrachtung der y486+p426 </w:t>
+                      </w:r>
+                      <w:proofErr w:type="spellStart"/>
+                      <w:r>
+                        <w:rPr>
+                          <w:color w:val="404040" w:themeColor="text1" w:themeTint="BF"/>
+                          <w:sz w:val="20"/>
+                          <w:szCs w:val="20"/>
+                        </w:rPr>
+                        <w:t>empty</w:t>
+                      </w:r>
+                      <w:proofErr w:type="spellEnd"/>
+                      <w:r>
+                        <w:rPr>
+                          <w:color w:val="404040" w:themeColor="text1" w:themeTint="BF"/>
+                          <w:sz w:val="20"/>
+                          <w:szCs w:val="20"/>
+                        </w:rPr>
+                        <w:t xml:space="preserve"> </w:t>
+                      </w:r>
+                      <w:proofErr w:type="spellStart"/>
+                      <w:r>
+                        <w:rPr>
+                          <w:color w:val="404040" w:themeColor="text1" w:themeTint="BF"/>
+                          <w:sz w:val="20"/>
+                          <w:szCs w:val="20"/>
+                        </w:rPr>
+                        <w:t>vector</w:t>
+                      </w:r>
+                      <w:proofErr w:type="spellEnd"/>
+                      <w:r>
+                        <w:rPr>
+                          <w:color w:val="404040" w:themeColor="text1" w:themeTint="BF"/>
+                          <w:sz w:val="20"/>
+                          <w:szCs w:val="20"/>
+                        </w:rPr>
+                        <w:t xml:space="preserve"> Hefezellen im GFP-Modus.</w:t>
                       </w:r>
                     </w:p>
                   </w:txbxContent>
@@ -1412,7 +1787,23 @@
         <w:t xml:space="preserve"> wie erwartet</w:t>
       </w:r>
       <w:r>
-        <w:t xml:space="preserve"> unterschiedlich. Abbildung 4 zeigt den y486+pGenActGFP Strang, der aufgrund der Expression von GFP in Anwesenheit von UV-Strahlung grün fluoresziert. Abbildung 3 zeigt dagegen den empty vector Stamm, welcher kein GFP exprimiert und deswegen nicht fluoresziert. </w:t>
+        <w:t xml:space="preserve"> unterschiedlich. Abbildung 4 zeigt den y486+pGenActGFP Strang, der aufgrund der Expression von GFP in Anwesenheit von UV-Strahlung grün fluoresziert. Abbildung 3 zeigt dagegen den </w:t>
+      </w:r>
+      <w:proofErr w:type="spellStart"/>
+      <w:r>
+        <w:t>empty</w:t>
+      </w:r>
+      <w:proofErr w:type="spellEnd"/>
+      <w:r>
+        <w:t xml:space="preserve"> </w:t>
+      </w:r>
+      <w:proofErr w:type="spellStart"/>
+      <w:r>
+        <w:t>vector</w:t>
+      </w:r>
+      <w:proofErr w:type="spellEnd"/>
+      <w:r>
+        <w:t xml:space="preserve"> Stamm, welcher kein GFP exprimiert und deswegen nicht fluoresziert. </w:t>
       </w:r>
     </w:p>
     <w:p>
@@ -1515,7 +1906,15 @@
         <w:t>Hefeverdünnungen bei λ = 600</w:t>
       </w:r>
       <w:r>
-        <w:t xml:space="preserve"> nm </w:t>
+        <w:t> </w:t>
+      </w:r>
+      <w:proofErr w:type="spellStart"/>
+      <w:r>
+        <w:t>nm</w:t>
+      </w:r>
+      <w:proofErr w:type="spellEnd"/>
+      <w:r>
+        <w:t xml:space="preserve"> </w:t>
       </w:r>
       <w:r>
         <w:t>gemessen,</w:t>
@@ -1610,6 +2009,7 @@
     </w:p>
     <w:p>
       <w:pPr>
+        <w:keepNext/>
         <w:spacing w:line="276" w:lineRule="auto"/>
       </w:pPr>
       <w:r>
@@ -1652,6 +2052,73 @@
     </w:p>
     <w:p>
       <w:pPr>
+        <w:pStyle w:val="Beschriftung"/>
+        <w:rPr>
+          <w:color w:val="404040" w:themeColor="text1" w:themeTint="BF"/>
+          <w:sz w:val="20"/>
+          <w:szCs w:val="20"/>
+        </w:rPr>
+      </w:pPr>
+      <w:r>
+        <w:rPr>
+          <w:color w:val="404040" w:themeColor="text1" w:themeTint="BF"/>
+          <w:sz w:val="20"/>
+          <w:szCs w:val="20"/>
+        </w:rPr>
+        <w:t xml:space="preserve">Abbildung </w:t>
+      </w:r>
+      <w:r>
+        <w:rPr>
+          <w:color w:val="404040" w:themeColor="text1" w:themeTint="BF"/>
+          <w:sz w:val="20"/>
+          <w:szCs w:val="20"/>
+        </w:rPr>
+        <w:fldChar w:fldCharType="begin"/>
+      </w:r>
+      <w:r>
+        <w:rPr>
+          <w:color w:val="404040" w:themeColor="text1" w:themeTint="BF"/>
+          <w:sz w:val="20"/>
+          <w:szCs w:val="20"/>
+        </w:rPr>
+        <w:instrText xml:space="preserve"> SEQ Abbildung \* ARABIC </w:instrText>
+      </w:r>
+      <w:r>
+        <w:rPr>
+          <w:color w:val="404040" w:themeColor="text1" w:themeTint="BF"/>
+          <w:sz w:val="20"/>
+          <w:szCs w:val="20"/>
+        </w:rPr>
+        <w:fldChar w:fldCharType="separate"/>
+      </w:r>
+      <w:r>
+        <w:rPr>
+          <w:noProof/>
+          <w:color w:val="404040" w:themeColor="text1" w:themeTint="BF"/>
+          <w:sz w:val="20"/>
+          <w:szCs w:val="20"/>
+        </w:rPr>
+        <w:t>1</w:t>
+      </w:r>
+      <w:r>
+        <w:rPr>
+          <w:color w:val="404040" w:themeColor="text1" w:themeTint="BF"/>
+          <w:sz w:val="20"/>
+          <w:szCs w:val="20"/>
+        </w:rPr>
+        <w:fldChar w:fldCharType="end"/>
+      </w:r>
+      <w:r>
+        <w:rPr>
+          <w:color w:val="404040" w:themeColor="text1" w:themeTint="BF"/>
+          <w:sz w:val="20"/>
+          <w:szCs w:val="20"/>
+        </w:rPr>
+        <w:t>: Fraktionen der HIC unter UV-Licht</w:t>
+      </w:r>
+    </w:p>
+    <w:p>
+      <w:pPr>
         <w:spacing w:line="276" w:lineRule="auto"/>
       </w:pPr>
     </w:p>
@@ -1663,7 +2130,6 @@
       <w:bookmarkStart w:id="5" w:name="_axm9xfqhj8ee" w:colFirst="0" w:colLast="0"/>
       <w:bookmarkEnd w:id="5"/>
       <w:r>
-        <w:lastRenderedPageBreak/>
         <w:t>Diskussion</w:t>
       </w:r>
     </w:p>
@@ -1848,8 +2314,21 @@
               <w:spacing w:line="276" w:lineRule="auto"/>
             </w:pPr>
             <w:r>
-              <w:t>Y466+p426 empty vector</w:t>
+              <w:t xml:space="preserve">Y466+p426 </w:t>
             </w:r>
+            <w:proofErr w:type="spellStart"/>
+            <w:r>
+              <w:t>empty</w:t>
+            </w:r>
+            <w:proofErr w:type="spellEnd"/>
+            <w:r>
+              <w:t xml:space="preserve"> </w:t>
+            </w:r>
+            <w:proofErr w:type="spellStart"/>
+            <w:r>
+              <w:t>vector</w:t>
+            </w:r>
+            <w:proofErr w:type="spellEnd"/>
           </w:p>
         </w:tc>
         <w:tc>
@@ -2165,7 +2644,21 @@
       <w:rPr>
         <w:color w:val="000000"/>
       </w:rPr>
-      <w:t>Jakob Then, Maren Schneider 28.05.2022</w:t>
+      <w:t xml:space="preserve">Jakob </w:t>
+    </w:r>
+    <w:proofErr w:type="spellStart"/>
+    <w:r>
+      <w:rPr>
+        <w:color w:val="000000"/>
+      </w:rPr>
+      <w:t>Then</w:t>
+    </w:r>
+    <w:proofErr w:type="spellEnd"/>
+    <w:r>
+      <w:rPr>
+        <w:color w:val="000000"/>
+      </w:rPr>
+      <w:t>, Maren Schneider 28.05.2022</w:t>
     </w:r>
   </w:p>
 </w:hdr>

</xml_diff>